<commit_message>
Updated docs from Friday
</commit_message>
<xml_diff>
--- a/Project1.docx
+++ b/Project1.docx
@@ -127,6 +127,7 @@
     </w:p>
     <w:p>
       <w:pPr>
+        <w:pStyle w:val="Normal"/>
         <w:spacing w:after="0" w:afterAutospacing="off"/>
         <w:ind w:firstLine="720"/>
         <w:rPr>
@@ -139,10 +140,62 @@
           <w:sz w:val="24"/>
           <w:szCs w:val="24"/>
         </w:rPr>
-        <w:t>The Global Health Observatory</w:t>
-      </w:r>
-      <w:r>
-        <w:rPr>
+        <w:t>The World Health Organization (WHO) has kept</w:t>
+      </w:r>
+      <w:r>
+        <w:rPr>
+          <w:sz w:val="24"/>
+          <w:szCs w:val="24"/>
+        </w:rPr>
+        <w:t xml:space="preserve"> track of health status as well as many other related factors for every country for many years. This data is stored in a repository called The Global Health Observatory and is made publicly available for the purpose of health data analysis. Our goal is to explore this data set and try to build and interoperate a model that helps to explain the key relationships we </w:t>
+      </w:r>
+      <w:r>
+        <w:rPr>
+          <w:sz w:val="24"/>
+          <w:szCs w:val="24"/>
+        </w:rPr>
+        <w:t>observe</w:t>
+      </w:r>
+      <w:r>
+        <w:rPr>
+          <w:sz w:val="24"/>
+          <w:szCs w:val="24"/>
+        </w:rPr>
+        <w:t xml:space="preserve">. </w:t>
+      </w:r>
+    </w:p>
+    <w:p>
+      <w:pPr>
+        <w:pStyle w:val="Normal"/>
+        <w:spacing w:after="0" w:afterAutospacing="off"/>
+        <w:ind w:firstLine="720"/>
+        <w:rPr>
+          <w:sz w:val="24"/>
+          <w:szCs w:val="24"/>
+        </w:rPr>
+      </w:pPr>
+    </w:p>
+    <w:p>
+      <w:pPr>
+        <w:spacing w:after="0" w:afterAutospacing="off"/>
+        <w:ind w:firstLine="720"/>
+        <w:rPr>
+          <w:rFonts w:cs="Calibri" w:cstheme="minorAscii"/>
+          <w:sz w:val="24"/>
+          <w:szCs w:val="24"/>
+        </w:rPr>
+      </w:pPr>
+      <w:r>
+        <w:rPr>
+          <w:rFonts w:cs="Calibri" w:cstheme="minorAscii"/>
+          <w:sz w:val="24"/>
+          <w:szCs w:val="24"/>
+        </w:rPr>
+        <w:t>We are doing</w:t>
+      </w:r>
+      <w:r>
+        <w:rPr>
+          <w:rFonts w:cs="Calibri" w:cstheme="minorAscii"/>
           <w:sz w:val="24"/>
           <w:szCs w:val="24"/>
         </w:rPr>
@@ -150,37 +203,126 @@
       </w:r>
       <w:r>
         <w:rPr>
-          <w:sz w:val="24"/>
-          <w:szCs w:val="24"/>
-        </w:rPr>
-        <w:t xml:space="preserve">(GHO) data repository under World Health Organization (WHO) keeps track of the health status as well as many other related factors for all countries. The datasets are made available to the public for the purpose of health data analysis. </w:t>
-      </w:r>
-    </w:p>
-    <w:p>
-      <w:pPr>
-        <w:spacing w:after="0" w:afterAutospacing="off"/>
-        <w:rPr>
-          <w:rFonts w:cs="Calibri" w:cstheme="minorAscii"/>
-          <w:sz w:val="24"/>
-          <w:szCs w:val="24"/>
-        </w:rPr>
-      </w:pPr>
-    </w:p>
-    <w:p>
-      <w:pPr>
-        <w:spacing w:after="0" w:afterAutospacing="off"/>
-        <w:rPr>
-          <w:sz w:val="24"/>
-          <w:szCs w:val="24"/>
-        </w:rPr>
-      </w:pPr>
-      <w:r>
-        <w:rPr>
-          <w:rFonts w:cs="Calibri" w:cstheme="minorAscii"/>
-          <w:sz w:val="24"/>
-          <w:szCs w:val="24"/>
-        </w:rPr>
-        <w:t>We are doing</w:t>
+          <w:rFonts w:cs="Calibri" w:cstheme="minorAscii"/>
+          <w:sz w:val="24"/>
+          <w:szCs w:val="24"/>
+        </w:rPr>
+        <w:t xml:space="preserve">a </w:t>
+      </w:r>
+      <w:r>
+        <w:rPr>
+          <w:sz w:val="24"/>
+          <w:szCs w:val="24"/>
+        </w:rPr>
+        <w:t>s</w:t>
+      </w:r>
+      <w:r>
+        <w:rPr>
+          <w:sz w:val="24"/>
+          <w:szCs w:val="24"/>
+        </w:rPr>
+        <w:t xml:space="preserve">tatistical </w:t>
+      </w:r>
+      <w:r>
+        <w:rPr>
+          <w:sz w:val="24"/>
+          <w:szCs w:val="24"/>
+        </w:rPr>
+        <w:t>a</w:t>
+      </w:r>
+      <w:r>
+        <w:rPr>
+          <w:sz w:val="24"/>
+          <w:szCs w:val="24"/>
+        </w:rPr>
+        <w:t>nalysis on the factors influencing life expectancy</w:t>
+      </w:r>
+      <w:r>
+        <w:rPr>
+          <w:sz w:val="24"/>
+          <w:szCs w:val="24"/>
+        </w:rPr>
+        <w:t xml:space="preserve">. </w:t>
+      </w:r>
+      <w:r>
+        <w:rPr>
+          <w:sz w:val="24"/>
+          <w:szCs w:val="24"/>
+        </w:rPr>
+        <w:t>T</w:t>
+      </w:r>
+      <w:r>
+        <w:rPr>
+          <w:sz w:val="24"/>
+          <w:szCs w:val="24"/>
+        </w:rPr>
+        <w:t xml:space="preserve">his study </w:t>
+      </w:r>
+      <w:r>
+        <w:rPr>
+          <w:sz w:val="24"/>
+          <w:szCs w:val="24"/>
+        </w:rPr>
+        <w:t>focus</w:t>
+      </w:r>
+      <w:r>
+        <w:rPr>
+          <w:sz w:val="24"/>
+          <w:szCs w:val="24"/>
+        </w:rPr>
+        <w:t>es</w:t>
+      </w:r>
+      <w:r>
+        <w:rPr>
+          <w:sz w:val="24"/>
+          <w:szCs w:val="24"/>
+        </w:rPr>
+        <w:t xml:space="preserve"> on immunization factors, mortality factors, </w:t>
+      </w:r>
+      <w:r>
+        <w:rPr>
+          <w:sz w:val="24"/>
+          <w:szCs w:val="24"/>
+        </w:rPr>
+        <w:t>economic factors</w:t>
+      </w:r>
+      <w:r>
+        <w:rPr>
+          <w:sz w:val="24"/>
+          <w:szCs w:val="24"/>
+        </w:rPr>
+        <w:t>, social factors, and other health related factors</w:t>
+      </w:r>
+      <w:r>
+        <w:rPr>
+          <w:sz w:val="24"/>
+          <w:szCs w:val="24"/>
+        </w:rPr>
+        <w:t>. A l</w:t>
+      </w:r>
+      <w:r>
+        <w:rPr>
+          <w:rFonts w:cs="Calibri" w:cstheme="minorAscii"/>
+          <w:sz w:val="24"/>
+          <w:szCs w:val="24"/>
+        </w:rPr>
+        <w:t>ot of st</w:t>
+      </w:r>
+      <w:r>
+        <w:rPr>
+          <w:rFonts w:cs="Calibri" w:cstheme="minorAscii"/>
+          <w:sz w:val="24"/>
+          <w:szCs w:val="24"/>
+        </w:rPr>
+        <w:t xml:space="preserve">udies </w:t>
+      </w:r>
+      <w:r>
+        <w:rPr>
+          <w:rFonts w:cs="Calibri" w:cstheme="minorAscii"/>
+          <w:sz w:val="24"/>
+          <w:szCs w:val="24"/>
+        </w:rPr>
+        <w:t>were done in</w:t>
       </w:r>
       <w:r>
         <w:rPr>
@@ -196,328 +338,185 @@
           <w:sz w:val="24"/>
           <w:szCs w:val="24"/>
         </w:rPr>
-        <w:t xml:space="preserve">a </w:t>
-      </w:r>
-      <w:r>
-        <w:rPr>
-          <w:sz w:val="24"/>
-          <w:szCs w:val="24"/>
+        <w:t xml:space="preserve">the past </w:t>
+      </w:r>
+      <w:r>
+        <w:rPr>
+          <w:rFonts w:cs="Calibri" w:cstheme="minorAscii"/>
+          <w:sz w:val="24"/>
+          <w:szCs w:val="24"/>
+          <w:shd w:val="clear" w:color="auto" w:fill="FFFFFF"/>
+        </w:rPr>
+        <w:t>on factors affecting life expectancy considering demographic variables, income composition and mortality rate</w:t>
+      </w:r>
+      <w:r>
+        <w:rPr>
+          <w:rFonts w:cs="Calibri" w:cstheme="minorAscii"/>
+          <w:sz w:val="24"/>
+          <w:szCs w:val="24"/>
+          <w:shd w:val="clear" w:color="auto" w:fill="FFFFFF"/>
+        </w:rPr>
+        <w:t xml:space="preserve">s. However, </w:t>
+      </w:r>
+      <w:proofErr w:type="gramStart"/>
+      <w:r>
+        <w:rPr>
+          <w:rFonts w:cs="Calibri" w:cstheme="minorAscii"/>
+          <w:sz w:val="24"/>
+          <w:szCs w:val="24"/>
+          <w:shd w:val="clear" w:color="auto" w:fill="FFFFFF"/>
+        </w:rPr>
+        <w:t xml:space="preserve">effect</w:t>
+      </w:r>
+      <w:proofErr w:type="gramEnd"/>
+      <w:r>
+        <w:rPr>
+          <w:rFonts w:cs="Calibri" w:cstheme="minorAscii"/>
+          <w:sz w:val="24"/>
+          <w:szCs w:val="24"/>
+          <w:shd w:val="clear" w:color="auto" w:fill="FFFFFF"/>
+        </w:rPr>
+        <w:t xml:space="preserve"> of immunization and human development index was not </w:t>
+      </w:r>
+      <w:r>
+        <w:rPr>
+          <w:rFonts w:cs="Calibri" w:cstheme="minorAscii"/>
+          <w:sz w:val="24"/>
+          <w:szCs w:val="24"/>
+          <w:shd w:val="clear" w:color="auto" w:fill="FFFFFF"/>
+        </w:rPr>
+        <w:t>considered,</w:t>
+      </w:r>
+      <w:r>
+        <w:rPr>
+          <w:rFonts w:cs="Calibri" w:cstheme="minorAscii"/>
+          <w:sz w:val="24"/>
+          <w:szCs w:val="24"/>
+          <w:shd w:val="clear" w:color="auto" w:fill="FFFFFF"/>
+        </w:rPr>
+        <w:t xml:space="preserve"> and those studies </w:t>
+      </w:r>
+      <w:r>
+        <w:rPr>
+          <w:rFonts w:cs="Calibri" w:cstheme="minorAscii"/>
+          <w:sz w:val="24"/>
+          <w:szCs w:val="24"/>
+          <w:shd w:val="clear" w:color="auto" w:fill="FFFFFF"/>
+        </w:rPr>
+        <w:t xml:space="preserve">were done on dataset </w:t>
+      </w:r>
+      <w:r>
+        <w:rPr>
+          <w:rFonts w:cs="Calibri" w:cstheme="minorAscii"/>
+          <w:sz w:val="24"/>
+          <w:szCs w:val="24"/>
+          <w:shd w:val="clear" w:color="auto" w:fill="FFFFFF"/>
+        </w:rPr>
+        <w:t>of one year for all the countries.</w:t>
+      </w:r>
+      <w:r>
+        <w:rPr>
+          <w:rFonts w:cs="Calibri" w:cstheme="minorAscii"/>
+          <w:sz w:val="24"/>
+          <w:szCs w:val="24"/>
+          <w:shd w:val="clear" w:color="auto" w:fill="FFFFFF"/>
+        </w:rPr>
+        <w:t xml:space="preserve"> </w:t>
+      </w:r>
+      <w:r>
+        <w:rPr>
+          <w:rFonts w:cs="Calibri" w:cstheme="minorAscii"/>
+          <w:sz w:val="24"/>
+          <w:szCs w:val="24"/>
+          <w:shd w:val="clear" w:color="auto" w:fill="FFFFFF"/>
+        </w:rPr>
+        <w:t xml:space="preserve">This study includes </w:t>
+      </w:r>
+      <w:r>
+        <w:rPr>
+          <w:rFonts w:cs="Calibri" w:cstheme="minorAscii"/>
+          <w:sz w:val="24"/>
+          <w:szCs w:val="24"/>
+          <w:shd w:val="clear" w:color="auto" w:fill="FFFFFF"/>
+        </w:rPr>
+        <w:t>data from a period of 2000 to 2015 for all the countries</w:t>
+      </w:r>
+      <w:r>
+        <w:rPr>
+          <w:rFonts w:cs="Calibri" w:cstheme="minorAscii"/>
+          <w:sz w:val="24"/>
+          <w:szCs w:val="24"/>
+          <w:shd w:val="clear" w:color="auto" w:fill="FFFFFF"/>
+        </w:rPr>
+        <w:t xml:space="preserve"> and i</w:t>
+      </w:r>
+      <w:r>
+        <w:rPr>
+          <w:rFonts w:cs="Calibri" w:cstheme="minorAscii"/>
+          <w:sz w:val="24"/>
+          <w:szCs w:val="24"/>
+          <w:shd w:val="clear" w:color="auto" w:fill="FFFFFF"/>
+        </w:rPr>
+        <w:t>mportant immunization</w:t>
+      </w:r>
+      <w:r>
+        <w:rPr>
+          <w:rFonts w:cs="Calibri" w:cstheme="minorAscii"/>
+          <w:sz w:val="24"/>
+          <w:szCs w:val="24"/>
+          <w:shd w:val="clear" w:color="auto" w:fill="FFFFFF"/>
         </w:rPr>
         <w:t>s</w:t>
       </w:r>
       <w:r>
         <w:rPr>
-          <w:sz w:val="24"/>
-          <w:szCs w:val="24"/>
-        </w:rPr>
-        <w:t xml:space="preserve">tatistical </w:t>
-      </w:r>
-      <w:r>
-        <w:rPr>
-          <w:sz w:val="24"/>
-          <w:szCs w:val="24"/>
-        </w:rPr>
-        <w:t>a</w:t>
-      </w:r>
-      <w:r>
-        <w:rPr>
-          <w:sz w:val="24"/>
-          <w:szCs w:val="24"/>
-        </w:rPr>
-        <w:t xml:space="preserve">nalysis </w:t>
-      </w:r>
-      <w:proofErr w:type="gramStart"/>
-      <w:r>
-        <w:rPr>
-          <w:sz w:val="24"/>
-          <w:szCs w:val="24"/>
-        </w:rPr>
-        <w:t>on</w:t>
-      </w:r>
-      <w:proofErr w:type="gramEnd"/>
-      <w:r>
-        <w:rPr>
-          <w:sz w:val="24"/>
-          <w:szCs w:val="24"/>
-        </w:rPr>
-        <w:t xml:space="preserve"> factors influencing life expectancy</w:t>
-      </w:r>
-      <w:r>
-        <w:rPr>
-          <w:sz w:val="24"/>
-          <w:szCs w:val="24"/>
-        </w:rPr>
-        <w:t xml:space="preserve">. </w:t>
-      </w:r>
-      <w:r>
-        <w:rPr>
-          <w:sz w:val="24"/>
-          <w:szCs w:val="24"/>
-        </w:rPr>
-        <w:t>T</w:t>
-      </w:r>
-      <w:r>
-        <w:rPr>
-          <w:sz w:val="24"/>
-          <w:szCs w:val="24"/>
-        </w:rPr>
-        <w:t xml:space="preserve">his study </w:t>
-      </w:r>
-      <w:r>
-        <w:rPr>
-          <w:sz w:val="24"/>
-          <w:szCs w:val="24"/>
-        </w:rPr>
-        <w:t>focus</w:t>
-      </w:r>
-      <w:r>
-        <w:rPr>
-          <w:sz w:val="24"/>
-          <w:szCs w:val="24"/>
-        </w:rPr>
-        <w:t>es</w:t>
-      </w:r>
-      <w:r>
-        <w:rPr>
-          <w:sz w:val="24"/>
-          <w:szCs w:val="24"/>
-        </w:rPr>
-        <w:t xml:space="preserve"> on immunization factors, mortality factors, </w:t>
-      </w:r>
-      <w:r>
-        <w:rPr>
-          <w:sz w:val="24"/>
-          <w:szCs w:val="24"/>
-        </w:rPr>
-        <w:t>economic factors</w:t>
-      </w:r>
-      <w:r>
-        <w:rPr>
-          <w:sz w:val="24"/>
-          <w:szCs w:val="24"/>
-        </w:rPr>
-        <w:t>, social factors, and other health related factors</w:t>
-      </w:r>
-      <w:r>
-        <w:rPr>
-          <w:sz w:val="24"/>
-          <w:szCs w:val="24"/>
-        </w:rPr>
-        <w:t xml:space="preserve">. Our </w:t>
-      </w:r>
-    </w:p>
-    <w:p>
-      <w:pPr>
-        <w:spacing w:after="0" w:afterAutospacing="off"/>
-        <w:rPr>
-          <w:rFonts w:cs="Calibri" w:cstheme="minorAscii"/>
-          <w:sz w:val="24"/>
-          <w:szCs w:val="24"/>
-        </w:rPr>
-      </w:pPr>
-      <w:r>
-        <w:rPr>
-          <w:rFonts w:cs="Calibri" w:cstheme="minorAscii"/>
-          <w:sz w:val="24"/>
-          <w:szCs w:val="24"/>
-        </w:rPr>
-        <w:t>L</w:t>
-      </w:r>
-      <w:r>
-        <w:rPr>
-          <w:rFonts w:cs="Calibri" w:cstheme="minorAscii"/>
-          <w:sz w:val="24"/>
-          <w:szCs w:val="24"/>
-        </w:rPr>
-        <w:t>ot of st</w:t>
-      </w:r>
-      <w:r>
-        <w:rPr>
-          <w:rFonts w:cs="Calibri" w:cstheme="minorAscii"/>
-          <w:sz w:val="24"/>
-          <w:szCs w:val="24"/>
-        </w:rPr>
-        <w:t xml:space="preserve">udies </w:t>
-      </w:r>
-      <w:r>
-        <w:rPr>
-          <w:rFonts w:cs="Calibri" w:cstheme="minorAscii"/>
-          <w:sz w:val="24"/>
-          <w:szCs w:val="24"/>
-        </w:rPr>
-        <w:t>were done in</w:t>
-      </w:r>
-      <w:r>
-        <w:rPr>
-          <w:rFonts w:cs="Calibri" w:cstheme="minorAscii"/>
-          <w:sz w:val="24"/>
-          <w:szCs w:val="24"/>
+          <w:rFonts w:cs="Calibri" w:cstheme="minorAscii"/>
+          <w:sz w:val="24"/>
+          <w:szCs w:val="24"/>
+          <w:shd w:val="clear" w:color="auto" w:fill="FFFFFF"/>
+        </w:rPr>
+        <w:t xml:space="preserve"> like Hepatitis B, Polio and Diphtheria </w:t>
+      </w:r>
+      <w:r>
+        <w:rPr>
+          <w:rFonts w:cs="Calibri" w:cstheme="minorAscii"/>
+          <w:sz w:val="24"/>
+          <w:szCs w:val="24"/>
+          <w:shd w:val="clear" w:color="auto" w:fill="FFFFFF"/>
+        </w:rPr>
+        <w:t>are some of the factors included.</w:t>
+      </w:r>
+      <w:r>
+        <w:rPr>
+          <w:rFonts w:cs="Calibri" w:cstheme="minorAscii"/>
+          <w:sz w:val="24"/>
+          <w:szCs w:val="24"/>
+          <w:shd w:val="clear" w:color="auto" w:fill="FFFFFF"/>
         </w:rPr>
         <w:t xml:space="preserve"> </w:t>
       </w:r>
-      <w:r>
-        <w:rPr>
-          <w:rFonts w:cs="Calibri" w:cstheme="minorAscii"/>
-          <w:sz w:val="24"/>
-          <w:szCs w:val="24"/>
-        </w:rPr>
-        <w:t xml:space="preserve">the past </w:t>
-      </w:r>
-      <w:r>
-        <w:rPr>
-          <w:rFonts w:cs="Calibri" w:cstheme="minorAscii"/>
-          <w:sz w:val="24"/>
-          <w:szCs w:val="24"/>
-          <w:shd w:val="clear" w:color="auto" w:fill="FFFFFF"/>
-        </w:rPr>
-        <w:t>on factors affecting life expectancy considering demographic variables, income composition and mortality rate</w:t>
-      </w:r>
-      <w:r>
-        <w:rPr>
-          <w:rFonts w:cs="Calibri" w:cstheme="minorAscii"/>
-          <w:sz w:val="24"/>
-          <w:szCs w:val="24"/>
-          <w:shd w:val="clear" w:color="auto" w:fill="FFFFFF"/>
-        </w:rPr>
-        <w:t xml:space="preserve">s. However, </w:t>
-      </w:r>
-      <w:proofErr w:type="gramStart"/>
-      <w:r>
-        <w:rPr>
-          <w:rFonts w:cs="Calibri" w:cstheme="minorAscii"/>
-          <w:sz w:val="24"/>
-          <w:szCs w:val="24"/>
-          <w:shd w:val="clear" w:color="auto" w:fill="FFFFFF"/>
-        </w:rPr>
-        <w:t xml:space="preserve">effect</w:t>
-      </w:r>
-      <w:proofErr w:type="gramEnd"/>
-      <w:r>
-        <w:rPr>
-          <w:rFonts w:cs="Calibri" w:cstheme="minorAscii"/>
-          <w:sz w:val="24"/>
-          <w:szCs w:val="24"/>
-          <w:shd w:val="clear" w:color="auto" w:fill="FFFFFF"/>
-        </w:rPr>
-        <w:t xml:space="preserve"> of immunization and human development index was not </w:t>
-      </w:r>
-      <w:r>
-        <w:rPr>
-          <w:rFonts w:cs="Calibri" w:cstheme="minorAscii"/>
-          <w:sz w:val="24"/>
-          <w:szCs w:val="24"/>
-          <w:shd w:val="clear" w:color="auto" w:fill="FFFFFF"/>
-        </w:rPr>
-        <w:t>considered,</w:t>
-      </w:r>
-      <w:r>
-        <w:rPr>
-          <w:rFonts w:cs="Calibri" w:cstheme="minorAscii"/>
-          <w:sz w:val="24"/>
-          <w:szCs w:val="24"/>
-          <w:shd w:val="clear" w:color="auto" w:fill="FFFFFF"/>
-        </w:rPr>
-        <w:t xml:space="preserve"> and those studies </w:t>
-      </w:r>
-      <w:r>
-        <w:rPr>
-          <w:rFonts w:cs="Calibri" w:cstheme="minorAscii"/>
-          <w:sz w:val="24"/>
-          <w:szCs w:val="24"/>
-          <w:shd w:val="clear" w:color="auto" w:fill="FFFFFF"/>
-        </w:rPr>
-        <w:t xml:space="preserve">were done on dataset </w:t>
-      </w:r>
-      <w:r>
-        <w:rPr>
-          <w:rFonts w:cs="Calibri" w:cstheme="minorAscii"/>
-          <w:sz w:val="24"/>
-          <w:szCs w:val="24"/>
-          <w:shd w:val="clear" w:color="auto" w:fill="FFFFFF"/>
-        </w:rPr>
-        <w:t>of one year for all the countries.</w:t>
-      </w:r>
-      <w:r>
-        <w:rPr>
-          <w:rFonts w:cs="Calibri" w:cstheme="minorAscii"/>
-          <w:sz w:val="24"/>
-          <w:szCs w:val="24"/>
-          <w:shd w:val="clear" w:color="auto" w:fill="FFFFFF"/>
-        </w:rPr>
-        <w:t xml:space="preserve"> </w:t>
-      </w:r>
-      <w:r>
-        <w:rPr>
-          <w:rFonts w:cs="Calibri" w:cstheme="minorAscii"/>
-          <w:sz w:val="24"/>
-          <w:szCs w:val="24"/>
-          <w:shd w:val="clear" w:color="auto" w:fill="FFFFFF"/>
-        </w:rPr>
-        <w:t xml:space="preserve">This study includes </w:t>
-      </w:r>
-      <w:r>
-        <w:rPr>
-          <w:rFonts w:cs="Calibri" w:cstheme="minorAscii"/>
-          <w:sz w:val="24"/>
-          <w:szCs w:val="24"/>
-          <w:shd w:val="clear" w:color="auto" w:fill="FFFFFF"/>
-        </w:rPr>
-        <w:t>data from a period of 2000 to 2015 for all the countries</w:t>
-      </w:r>
-      <w:r>
-        <w:rPr>
-          <w:rFonts w:cs="Calibri" w:cstheme="minorAscii"/>
-          <w:sz w:val="24"/>
-          <w:szCs w:val="24"/>
-          <w:shd w:val="clear" w:color="auto" w:fill="FFFFFF"/>
-        </w:rPr>
-        <w:t xml:space="preserve"> and i</w:t>
-      </w:r>
-      <w:r>
-        <w:rPr>
-          <w:rFonts w:cs="Calibri" w:cstheme="minorAscii"/>
-          <w:sz w:val="24"/>
-          <w:szCs w:val="24"/>
-          <w:shd w:val="clear" w:color="auto" w:fill="FFFFFF"/>
-        </w:rPr>
-        <w:t>mportant immunization</w:t>
-      </w:r>
-      <w:r>
-        <w:rPr>
-          <w:rFonts w:cs="Calibri" w:cstheme="minorAscii"/>
-          <w:sz w:val="24"/>
-          <w:szCs w:val="24"/>
-          <w:shd w:val="clear" w:color="auto" w:fill="FFFFFF"/>
-        </w:rPr>
-        <w:t>s</w:t>
-      </w:r>
-      <w:r>
-        <w:rPr>
-          <w:rFonts w:cs="Calibri" w:cstheme="minorAscii"/>
-          <w:sz w:val="24"/>
-          <w:szCs w:val="24"/>
-          <w:shd w:val="clear" w:color="auto" w:fill="FFFFFF"/>
-        </w:rPr>
-        <w:t xml:space="preserve"> like Hepatitis B, Polio and Diphtheria </w:t>
-      </w:r>
-      <w:r>
-        <w:rPr>
-          <w:rFonts w:cs="Calibri" w:cstheme="minorAscii"/>
-          <w:sz w:val="24"/>
-          <w:szCs w:val="24"/>
-          <w:shd w:val="clear" w:color="auto" w:fill="FFFFFF"/>
-        </w:rPr>
-        <w:t>are some of the factors included.</w:t>
-      </w:r>
-      <w:r>
-        <w:rPr>
-          <w:rFonts w:cs="Calibri" w:cstheme="minorAscii"/>
-          <w:sz w:val="24"/>
-          <w:szCs w:val="24"/>
-          <w:shd w:val="clear" w:color="auto" w:fill="FFFFFF"/>
-        </w:rPr>
-        <w:t xml:space="preserve"> </w:t>
-      </w:r>
+    </w:p>
+    <w:p>
+      <w:pPr>
+        <w:spacing w:after="0" w:afterAutospacing="off"/>
+        <w:rPr>
+          <w:rFonts w:cs="Calibri" w:cstheme="minorAscii"/>
+          <w:sz w:val="24"/>
+          <w:szCs w:val="24"/>
+          <w:highlight w:val="yellow"/>
+        </w:rPr>
+      </w:pPr>
+    </w:p>
+    <w:p>
+      <w:pPr>
+        <w:spacing w:after="0" w:afterAutospacing="off"/>
+        <w:rPr>
+          <w:rFonts w:cs="Calibri" w:cstheme="minorAscii"/>
+          <w:sz w:val="24"/>
+          <w:szCs w:val="24"/>
+          <w:highlight w:val="yellow"/>
+        </w:rPr>
+      </w:pPr>
     </w:p>
     <w:p>
       <w:pPr>

</xml_diff>